<commit_message>
RLM-master hibernate  integartin initiated
</commit_message>
<xml_diff>
--- a/kafka_notes.docx
+++ b/kafka_notes.docx
@@ -161,23 +161,7 @@
           <w:sz w:val="24"/>
           <w:szCs w:val="24"/>
         </w:rPr>
-        <w:t xml:space="preserve">: it’s a Kafka server or s/w, the producer and Consumer don’t interact directly, </w:t>
-      </w:r>
-      <w:proofErr w:type="gramStart"/>
-      <w:r>
-        <w:rPr>
-          <w:sz w:val="24"/>
-          <w:szCs w:val="24"/>
-        </w:rPr>
-        <w:t>they</w:t>
-      </w:r>
-      <w:proofErr w:type="gramEnd"/>
-      <w:r>
-        <w:rPr>
-          <w:sz w:val="24"/>
-          <w:szCs w:val="24"/>
-        </w:rPr>
-        <w:t xml:space="preserve"> use Kafka broker / agent to exchange messages.</w:t>
+        <w:t>: it’s a Kafka server or s/w, the producer and Consumer don’t interact directly, they use Kafka broker / agent to exchange messages.</w:t>
       </w:r>
     </w:p>
     <w:p>
@@ -17681,8 +17665,6 @@
           </wp:inline>
         </w:drawing>
       </w:r>
-      <w:bookmarkStart w:id="0" w:name="_GoBack"/>
-      <w:bookmarkEnd w:id="0"/>
     </w:p>
     <w:p>
       <w:pPr>
@@ -19093,10 +19075,7 @@
         <w:fldChar w:fldCharType="begin"/>
       </w:r>
       <w:r>
-        <w:instrText xml:space="preserve"> HYPERLINK "https://www.geeksforgeeks</w:instrText>
-      </w:r>
-      <w:r>
-        <w:instrText xml:space="preserve">.org/mongodb-insertone-method-db-collection-insertone/" \t "_blank" </w:instrText>
+        <w:instrText xml:space="preserve"> HYPERLINK "https://www.geeksforgeeks.org/mongodb-insertone-method-db-collection-insertone/" \t "_blank" </w:instrText>
       </w:r>
       <w:r>
         <w:fldChar w:fldCharType="separate"/>
@@ -20621,6 +20600,1861 @@
         </w:tc>
       </w:tr>
     </w:tbl>
+    <w:p/>
+    <w:p/>
+    <w:p/>
+    <w:p/>
+    <w:p/>
+    <w:p/>
+    <w:p/>
+    <w:p/>
+    <w:p>
+      <w:pPr>
+        <w:jc w:val="center"/>
+        <w:rPr>
+          <w:b/>
+          <w:bCs/>
+          <w:sz w:val="28"/>
+          <w:szCs w:val="28"/>
+          <w:lang w:val="en-US"/>
+        </w:rPr>
+      </w:pPr>
+      <w:r>
+        <w:rPr>
+          <w:b/>
+          <w:bCs/>
+          <w:sz w:val="28"/>
+          <w:szCs w:val="28"/>
+          <w:lang w:val="en-US"/>
+        </w:rPr>
+        <w:lastRenderedPageBreak/>
+        <w:t>Spring Boot + Hibernate Integration</w:t>
+      </w:r>
+    </w:p>
+    <w:p>
+      <w:pPr>
+        <w:rPr>
+          <w:sz w:val="28"/>
+          <w:szCs w:val="28"/>
+          <w:lang w:val="en-US"/>
+        </w:rPr>
+      </w:pPr>
+      <w:r>
+        <w:rPr>
+          <w:sz w:val="28"/>
+          <w:szCs w:val="28"/>
+          <w:lang w:val="en-US"/>
+        </w:rPr>
+        <w:t>pom.xml</w:t>
+      </w:r>
+    </w:p>
+    <w:tbl>
+      <w:tblPr>
+        <w:tblStyle w:val="TableGrid"/>
+        <w:tblW w:w="0" w:type="auto"/>
+        <w:tblLook w:val="04A0" w:firstRow="1" w:lastRow="0" w:firstColumn="1" w:lastColumn="0" w:noHBand="0" w:noVBand="1"/>
+      </w:tblPr>
+      <w:tblGrid>
+        <w:gridCol w:w="9242"/>
+      </w:tblGrid>
+      <w:tr>
+        <w:tc>
+          <w:tcPr>
+            <w:tcW w:w="9242" w:type="dxa"/>
+          </w:tcPr>
+          <w:p>
+            <w:pPr>
+              <w:pStyle w:val="HTMLPreformatted"/>
+              <w:rPr>
+                <w:rStyle w:val="hljs-meta"/>
+                <w:b/>
+                <w:bCs/>
+                <w:color w:val="000000" w:themeColor="text1"/>
+              </w:rPr>
+            </w:pPr>
+            <w:r>
+              <w:rPr>
+                <w:rStyle w:val="hljs-meta"/>
+              </w:rPr>
+              <w:t xml:space="preserve">    &lt;dependencies&gt;</w:t>
+            </w:r>
+            <w:r>
+              <w:rPr>
+                <w:rStyle w:val="hljs-meta"/>
+              </w:rPr>
+              <w:br/>
+              <w:t xml:space="preserve">        &lt;dependency&gt;</w:t>
+            </w:r>
+            <w:r>
+              <w:rPr>
+                <w:rStyle w:val="hljs-meta"/>
+              </w:rPr>
+              <w:br/>
+              <w:t xml:space="preserve">            &lt;</w:t>
+            </w:r>
+            <w:proofErr w:type="spellStart"/>
+            <w:r>
+              <w:rPr>
+                <w:rStyle w:val="hljs-meta"/>
+              </w:rPr>
+              <w:t>groupId</w:t>
+            </w:r>
+            <w:proofErr w:type="spellEnd"/>
+            <w:r>
+              <w:rPr>
+                <w:rStyle w:val="hljs-meta"/>
+              </w:rPr>
+              <w:t>&gt;</w:t>
+            </w:r>
+            <w:proofErr w:type="spellStart"/>
+            <w:r>
+              <w:rPr>
+                <w:rStyle w:val="hljs-meta"/>
+              </w:rPr>
+              <w:t>org.springframework.boot</w:t>
+            </w:r>
+            <w:proofErr w:type="spellEnd"/>
+            <w:r>
+              <w:rPr>
+                <w:rStyle w:val="hljs-meta"/>
+              </w:rPr>
+              <w:t>&lt;/</w:t>
+            </w:r>
+            <w:proofErr w:type="spellStart"/>
+            <w:r>
+              <w:rPr>
+                <w:rStyle w:val="hljs-meta"/>
+              </w:rPr>
+              <w:t>groupId</w:t>
+            </w:r>
+            <w:proofErr w:type="spellEnd"/>
+            <w:r>
+              <w:rPr>
+                <w:rStyle w:val="hljs-meta"/>
+              </w:rPr>
+              <w:t>&gt;</w:t>
+            </w:r>
+            <w:r>
+              <w:rPr>
+                <w:rStyle w:val="hljs-meta"/>
+              </w:rPr>
+              <w:br/>
+              <w:t xml:space="preserve">            &lt;</w:t>
+            </w:r>
+            <w:proofErr w:type="spellStart"/>
+            <w:r>
+              <w:rPr>
+                <w:rStyle w:val="hljs-meta"/>
+              </w:rPr>
+              <w:t>artifactId</w:t>
+            </w:r>
+            <w:proofErr w:type="spellEnd"/>
+            <w:r>
+              <w:rPr>
+                <w:rStyle w:val="hljs-meta"/>
+              </w:rPr>
+              <w:t>&gt;spring-boot-starter-web&lt;/</w:t>
+            </w:r>
+            <w:proofErr w:type="spellStart"/>
+            <w:r>
+              <w:rPr>
+                <w:rStyle w:val="hljs-meta"/>
+              </w:rPr>
+              <w:t>artifactId</w:t>
+            </w:r>
+            <w:proofErr w:type="spellEnd"/>
+            <w:r>
+              <w:rPr>
+                <w:rStyle w:val="hljs-meta"/>
+              </w:rPr>
+              <w:t>&gt;</w:t>
+            </w:r>
+            <w:r>
+              <w:rPr>
+                <w:rStyle w:val="hljs-meta"/>
+              </w:rPr>
+              <w:br/>
+              <w:t xml:space="preserve">        &lt;/dependency&gt;</w:t>
+            </w:r>
+            <w:r>
+              <w:rPr>
+                <w:rStyle w:val="hljs-meta"/>
+              </w:rPr>
+              <w:br/>
+              <w:t xml:space="preserve">        &lt;dependency&gt;</w:t>
+            </w:r>
+            <w:r>
+              <w:rPr>
+                <w:rStyle w:val="hljs-meta"/>
+              </w:rPr>
+              <w:br/>
+              <w:t xml:space="preserve">            &lt;</w:t>
+            </w:r>
+            <w:proofErr w:type="spellStart"/>
+            <w:r>
+              <w:rPr>
+                <w:rStyle w:val="hljs-meta"/>
+              </w:rPr>
+              <w:t>groupId</w:t>
+            </w:r>
+            <w:proofErr w:type="spellEnd"/>
+            <w:r>
+              <w:rPr>
+                <w:rStyle w:val="hljs-meta"/>
+              </w:rPr>
+              <w:t>&gt;</w:t>
+            </w:r>
+            <w:proofErr w:type="spellStart"/>
+            <w:r>
+              <w:rPr>
+                <w:rStyle w:val="hljs-meta"/>
+              </w:rPr>
+              <w:t>org.springframework.kafka</w:t>
+            </w:r>
+            <w:proofErr w:type="spellEnd"/>
+            <w:r>
+              <w:rPr>
+                <w:rStyle w:val="hljs-meta"/>
+              </w:rPr>
+              <w:t>&lt;/</w:t>
+            </w:r>
+            <w:proofErr w:type="spellStart"/>
+            <w:r>
+              <w:rPr>
+                <w:rStyle w:val="hljs-meta"/>
+              </w:rPr>
+              <w:t>groupId</w:t>
+            </w:r>
+            <w:proofErr w:type="spellEnd"/>
+            <w:r>
+              <w:rPr>
+                <w:rStyle w:val="hljs-meta"/>
+              </w:rPr>
+              <w:t>&gt;</w:t>
+            </w:r>
+            <w:r>
+              <w:rPr>
+                <w:rStyle w:val="hljs-meta"/>
+              </w:rPr>
+              <w:br/>
+              <w:t xml:space="preserve">            &lt;</w:t>
+            </w:r>
+            <w:proofErr w:type="spellStart"/>
+            <w:r>
+              <w:rPr>
+                <w:rStyle w:val="hljs-meta"/>
+              </w:rPr>
+              <w:t>artifactId</w:t>
+            </w:r>
+            <w:proofErr w:type="spellEnd"/>
+            <w:r>
+              <w:rPr>
+                <w:rStyle w:val="hljs-meta"/>
+              </w:rPr>
+              <w:t>&gt;spring-</w:t>
+            </w:r>
+            <w:proofErr w:type="spellStart"/>
+            <w:r>
+              <w:rPr>
+                <w:rStyle w:val="hljs-meta"/>
+              </w:rPr>
+              <w:t>kafka</w:t>
+            </w:r>
+            <w:proofErr w:type="spellEnd"/>
+            <w:r>
+              <w:rPr>
+                <w:rStyle w:val="hljs-meta"/>
+              </w:rPr>
+              <w:t>&lt;/</w:t>
+            </w:r>
+            <w:proofErr w:type="spellStart"/>
+            <w:r>
+              <w:rPr>
+                <w:rStyle w:val="hljs-meta"/>
+              </w:rPr>
+              <w:t>artifactId</w:t>
+            </w:r>
+            <w:proofErr w:type="spellEnd"/>
+            <w:r>
+              <w:rPr>
+                <w:rStyle w:val="hljs-meta"/>
+              </w:rPr>
+              <w:t>&gt;</w:t>
+            </w:r>
+            <w:r>
+              <w:rPr>
+                <w:rStyle w:val="hljs-meta"/>
+              </w:rPr>
+              <w:br/>
+              <w:t xml:space="preserve">        &lt;/dependency&gt;</w:t>
+            </w:r>
+            <w:r>
+              <w:rPr>
+                <w:rStyle w:val="hljs-meta"/>
+              </w:rPr>
+              <w:br/>
+              <w:t xml:space="preserve">        &lt;dependency&gt;</w:t>
+            </w:r>
+            <w:r>
+              <w:rPr>
+                <w:rStyle w:val="hljs-meta"/>
+              </w:rPr>
+              <w:br/>
+              <w:t xml:space="preserve">            &lt;</w:t>
+            </w:r>
+            <w:proofErr w:type="spellStart"/>
+            <w:r>
+              <w:rPr>
+                <w:rStyle w:val="hljs-meta"/>
+              </w:rPr>
+              <w:t>groupId</w:t>
+            </w:r>
+            <w:proofErr w:type="spellEnd"/>
+            <w:r>
+              <w:rPr>
+                <w:rStyle w:val="hljs-meta"/>
+              </w:rPr>
+              <w:t>&gt;</w:t>
+            </w:r>
+            <w:proofErr w:type="spellStart"/>
+            <w:r>
+              <w:rPr>
+                <w:rStyle w:val="hljs-meta"/>
+              </w:rPr>
+              <w:t>org.springframework.boot</w:t>
+            </w:r>
+            <w:proofErr w:type="spellEnd"/>
+            <w:r>
+              <w:rPr>
+                <w:rStyle w:val="hljs-meta"/>
+              </w:rPr>
+              <w:t>&lt;/</w:t>
+            </w:r>
+            <w:proofErr w:type="spellStart"/>
+            <w:r>
+              <w:rPr>
+                <w:rStyle w:val="hljs-meta"/>
+              </w:rPr>
+              <w:t>groupId</w:t>
+            </w:r>
+            <w:proofErr w:type="spellEnd"/>
+            <w:r>
+              <w:rPr>
+                <w:rStyle w:val="hljs-meta"/>
+              </w:rPr>
+              <w:t>&gt;</w:t>
+            </w:r>
+            <w:r>
+              <w:rPr>
+                <w:rStyle w:val="hljs-meta"/>
+              </w:rPr>
+              <w:br/>
+              <w:t xml:space="preserve">            &lt;</w:t>
+            </w:r>
+            <w:proofErr w:type="spellStart"/>
+            <w:r>
+              <w:rPr>
+                <w:rStyle w:val="hljs-meta"/>
+              </w:rPr>
+              <w:t>artifactId</w:t>
+            </w:r>
+            <w:proofErr w:type="spellEnd"/>
+            <w:r>
+              <w:rPr>
+                <w:rStyle w:val="hljs-meta"/>
+              </w:rPr>
+              <w:t>&gt;spring-boot-starter-test&lt;/</w:t>
+            </w:r>
+            <w:proofErr w:type="spellStart"/>
+            <w:r>
+              <w:rPr>
+                <w:rStyle w:val="hljs-meta"/>
+              </w:rPr>
+              <w:t>artifactId</w:t>
+            </w:r>
+            <w:proofErr w:type="spellEnd"/>
+            <w:r>
+              <w:rPr>
+                <w:rStyle w:val="hljs-meta"/>
+              </w:rPr>
+              <w:t>&gt;</w:t>
+            </w:r>
+            <w:r>
+              <w:rPr>
+                <w:rStyle w:val="hljs-meta"/>
+              </w:rPr>
+              <w:br/>
+              <w:t xml:space="preserve">            &lt;scope&gt;test&lt;/scope&gt;</w:t>
+            </w:r>
+            <w:r>
+              <w:rPr>
+                <w:rStyle w:val="hljs-meta"/>
+              </w:rPr>
+              <w:br/>
+              <w:t xml:space="preserve">        &lt;/dependency&gt;</w:t>
+            </w:r>
+            <w:r>
+              <w:rPr>
+                <w:rStyle w:val="hljs-meta"/>
+              </w:rPr>
+              <w:br/>
+              <w:t xml:space="preserve">        &lt;dependency&gt;</w:t>
+            </w:r>
+            <w:r>
+              <w:rPr>
+                <w:rStyle w:val="hljs-meta"/>
+              </w:rPr>
+              <w:br/>
+              <w:t xml:space="preserve">            &lt;</w:t>
+            </w:r>
+            <w:proofErr w:type="spellStart"/>
+            <w:r>
+              <w:rPr>
+                <w:rStyle w:val="hljs-meta"/>
+              </w:rPr>
+              <w:t>groupId</w:t>
+            </w:r>
+            <w:proofErr w:type="spellEnd"/>
+            <w:r>
+              <w:rPr>
+                <w:rStyle w:val="hljs-meta"/>
+              </w:rPr>
+              <w:t>&gt;</w:t>
+            </w:r>
+            <w:proofErr w:type="spellStart"/>
+            <w:r>
+              <w:rPr>
+                <w:rStyle w:val="hljs-meta"/>
+              </w:rPr>
+              <w:t>org.springframework.kafka</w:t>
+            </w:r>
+            <w:proofErr w:type="spellEnd"/>
+            <w:r>
+              <w:rPr>
+                <w:rStyle w:val="hljs-meta"/>
+              </w:rPr>
+              <w:t>&lt;/</w:t>
+            </w:r>
+            <w:proofErr w:type="spellStart"/>
+            <w:r>
+              <w:rPr>
+                <w:rStyle w:val="hljs-meta"/>
+              </w:rPr>
+              <w:t>groupId</w:t>
+            </w:r>
+            <w:proofErr w:type="spellEnd"/>
+            <w:r>
+              <w:rPr>
+                <w:rStyle w:val="hljs-meta"/>
+              </w:rPr>
+              <w:t>&gt;</w:t>
+            </w:r>
+            <w:r>
+              <w:rPr>
+                <w:rStyle w:val="hljs-meta"/>
+              </w:rPr>
+              <w:br/>
+              <w:t xml:space="preserve">            &lt;</w:t>
+            </w:r>
+            <w:proofErr w:type="spellStart"/>
+            <w:r>
+              <w:rPr>
+                <w:rStyle w:val="hljs-meta"/>
+              </w:rPr>
+              <w:t>artifactId</w:t>
+            </w:r>
+            <w:proofErr w:type="spellEnd"/>
+            <w:r>
+              <w:rPr>
+                <w:rStyle w:val="hljs-meta"/>
+              </w:rPr>
+              <w:t>&gt;spring-</w:t>
+            </w:r>
+            <w:proofErr w:type="spellStart"/>
+            <w:r>
+              <w:rPr>
+                <w:rStyle w:val="hljs-meta"/>
+              </w:rPr>
+              <w:t>kafka</w:t>
+            </w:r>
+            <w:proofErr w:type="spellEnd"/>
+            <w:r>
+              <w:rPr>
+                <w:rStyle w:val="hljs-meta"/>
+              </w:rPr>
+              <w:t>-test&lt;/</w:t>
+            </w:r>
+            <w:proofErr w:type="spellStart"/>
+            <w:r>
+              <w:rPr>
+                <w:rStyle w:val="hljs-meta"/>
+              </w:rPr>
+              <w:t>artifactId</w:t>
+            </w:r>
+            <w:proofErr w:type="spellEnd"/>
+            <w:r>
+              <w:rPr>
+                <w:rStyle w:val="hljs-meta"/>
+              </w:rPr>
+              <w:t>&gt;</w:t>
+            </w:r>
+            <w:r>
+              <w:rPr>
+                <w:rStyle w:val="hljs-meta"/>
+              </w:rPr>
+              <w:br/>
+              <w:t xml:space="preserve">            &lt;scope&gt;test&lt;/scope&gt;</w:t>
+            </w:r>
+            <w:r>
+              <w:rPr>
+                <w:rStyle w:val="hljs-meta"/>
+              </w:rPr>
+              <w:br/>
+              <w:t xml:space="preserve">        &lt;/dependency&gt;</w:t>
+            </w:r>
+            <w:r>
+              <w:rPr>
+                <w:rStyle w:val="hljs-meta"/>
+              </w:rPr>
+              <w:br/>
+            </w:r>
+            <w:r>
+              <w:rPr>
+                <w:rStyle w:val="hljs-meta"/>
+              </w:rPr>
+              <w:br/>
+            </w:r>
+            <w:r>
+              <w:rPr>
+                <w:rStyle w:val="hljs-meta"/>
+                <w:b/>
+                <w:bCs/>
+                <w:color w:val="000000" w:themeColor="text1"/>
+              </w:rPr>
+              <w:t xml:space="preserve">        &lt;!-- </w:t>
+            </w:r>
+            <w:r>
+              <w:rPr>
+                <w:color w:val="C00000"/>
+              </w:rPr>
+              <w:t>You want full manual control over Hibernate sessions and mappings</w:t>
+            </w:r>
+            <w:r>
+              <w:rPr>
+                <w:color w:val="C00000"/>
+              </w:rPr>
+              <w:t xml:space="preserve"> </w:t>
+            </w:r>
+            <w:r>
+              <w:rPr>
+                <w:rStyle w:val="hljs-meta"/>
+                <w:b/>
+                <w:bCs/>
+                <w:color w:val="000000" w:themeColor="text1"/>
+              </w:rPr>
+              <w:t>--&gt;</w:t>
+            </w:r>
+            <w:r>
+              <w:rPr>
+                <w:rStyle w:val="hljs-meta"/>
+                <w:b/>
+                <w:bCs/>
+                <w:color w:val="000000" w:themeColor="text1"/>
+              </w:rPr>
+              <w:br/>
+              <w:t xml:space="preserve">        &lt;dependency&gt;</w:t>
+            </w:r>
+            <w:r>
+              <w:rPr>
+                <w:rStyle w:val="hljs-meta"/>
+                <w:b/>
+                <w:bCs/>
+                <w:color w:val="000000" w:themeColor="text1"/>
+              </w:rPr>
+              <w:br/>
+              <w:t xml:space="preserve">            &lt;</w:t>
+            </w:r>
+            <w:proofErr w:type="spellStart"/>
+            <w:r>
+              <w:rPr>
+                <w:rStyle w:val="hljs-meta"/>
+                <w:b/>
+                <w:bCs/>
+                <w:color w:val="000000" w:themeColor="text1"/>
+              </w:rPr>
+              <w:t>groupId</w:t>
+            </w:r>
+            <w:proofErr w:type="spellEnd"/>
+            <w:r>
+              <w:rPr>
+                <w:rStyle w:val="hljs-meta"/>
+                <w:b/>
+                <w:bCs/>
+                <w:color w:val="000000" w:themeColor="text1"/>
+              </w:rPr>
+              <w:t>&gt;</w:t>
+            </w:r>
+            <w:proofErr w:type="spellStart"/>
+            <w:r>
+              <w:rPr>
+                <w:rStyle w:val="hljs-meta"/>
+                <w:b/>
+                <w:bCs/>
+                <w:color w:val="000000" w:themeColor="text1"/>
+              </w:rPr>
+              <w:t>org.hibernate.orm</w:t>
+            </w:r>
+            <w:proofErr w:type="spellEnd"/>
+            <w:r>
+              <w:rPr>
+                <w:rStyle w:val="hljs-meta"/>
+                <w:b/>
+                <w:bCs/>
+                <w:color w:val="000000" w:themeColor="text1"/>
+              </w:rPr>
+              <w:t>&lt;/</w:t>
+            </w:r>
+            <w:proofErr w:type="spellStart"/>
+            <w:r>
+              <w:rPr>
+                <w:rStyle w:val="hljs-meta"/>
+                <w:b/>
+                <w:bCs/>
+                <w:color w:val="000000" w:themeColor="text1"/>
+              </w:rPr>
+              <w:t>groupId</w:t>
+            </w:r>
+            <w:proofErr w:type="spellEnd"/>
+            <w:r>
+              <w:rPr>
+                <w:rStyle w:val="hljs-meta"/>
+                <w:b/>
+                <w:bCs/>
+                <w:color w:val="000000" w:themeColor="text1"/>
+              </w:rPr>
+              <w:t>&gt;</w:t>
+            </w:r>
+            <w:r>
+              <w:rPr>
+                <w:rStyle w:val="hljs-meta"/>
+                <w:b/>
+                <w:bCs/>
+                <w:color w:val="000000" w:themeColor="text1"/>
+              </w:rPr>
+              <w:br/>
+              <w:t xml:space="preserve">            &lt;</w:t>
+            </w:r>
+            <w:proofErr w:type="spellStart"/>
+            <w:r>
+              <w:rPr>
+                <w:rStyle w:val="hljs-meta"/>
+                <w:b/>
+                <w:bCs/>
+                <w:color w:val="000000" w:themeColor="text1"/>
+              </w:rPr>
+              <w:t>artifactId</w:t>
+            </w:r>
+            <w:proofErr w:type="spellEnd"/>
+            <w:r>
+              <w:rPr>
+                <w:rStyle w:val="hljs-meta"/>
+                <w:b/>
+                <w:bCs/>
+                <w:color w:val="000000" w:themeColor="text1"/>
+              </w:rPr>
+              <w:t>&gt;hibernate-core&lt;/</w:t>
+            </w:r>
+            <w:proofErr w:type="spellStart"/>
+            <w:r>
+              <w:rPr>
+                <w:rStyle w:val="hljs-meta"/>
+                <w:b/>
+                <w:bCs/>
+                <w:color w:val="000000" w:themeColor="text1"/>
+              </w:rPr>
+              <w:t>artifactId</w:t>
+            </w:r>
+            <w:proofErr w:type="spellEnd"/>
+            <w:r>
+              <w:rPr>
+                <w:rStyle w:val="hljs-meta"/>
+                <w:b/>
+                <w:bCs/>
+                <w:color w:val="000000" w:themeColor="text1"/>
+              </w:rPr>
+              <w:t>&gt;</w:t>
+            </w:r>
+            <w:r>
+              <w:rPr>
+                <w:rStyle w:val="hljs-meta"/>
+                <w:b/>
+                <w:bCs/>
+                <w:color w:val="000000" w:themeColor="text1"/>
+              </w:rPr>
+              <w:br/>
+              <w:t xml:space="preserve">            &lt;version&gt;6.4.4.Final&lt;/version&gt;</w:t>
+            </w:r>
+            <w:r>
+              <w:rPr>
+                <w:rStyle w:val="hljs-meta"/>
+                <w:b/>
+                <w:bCs/>
+                <w:color w:val="000000" w:themeColor="text1"/>
+              </w:rPr>
+              <w:br/>
+              <w:t xml:space="preserve">        &lt;/dependency&gt;</w:t>
+            </w:r>
+          </w:p>
+          <w:p>
+            <w:pPr>
+              <w:pStyle w:val="HTMLPreformatted"/>
+              <w:rPr>
+                <w:rStyle w:val="hljs-meta"/>
+                <w:b/>
+                <w:bCs/>
+                <w:color w:val="000000" w:themeColor="text1"/>
+              </w:rPr>
+            </w:pPr>
+            <w:r>
+              <w:rPr>
+                <w:rStyle w:val="hljs-meta"/>
+                <w:b/>
+                <w:bCs/>
+                <w:color w:val="000000" w:themeColor="text1"/>
+              </w:rPr>
+              <w:t xml:space="preserve">        &lt;!</w:t>
+            </w:r>
+            <w:r>
+              <w:rPr>
+                <w:rStyle w:val="hljs-meta"/>
+                <w:b/>
+                <w:bCs/>
+                <w:color w:val="000000" w:themeColor="text1"/>
+              </w:rPr>
+              <w:t>—</w:t>
+            </w:r>
+            <w:r>
+              <w:rPr>
+                <w:color w:val="C00000"/>
+              </w:rPr>
+              <w:t>to use</w:t>
+            </w:r>
+            <w:r>
+              <w:rPr>
+                <w:color w:val="C00000"/>
+              </w:rPr>
+              <w:t xml:space="preserve"> </w:t>
+            </w:r>
+            <w:proofErr w:type="spellStart"/>
+            <w:r>
+              <w:rPr>
+                <w:color w:val="C00000"/>
+              </w:rPr>
+              <w:t>LocalSessionFactoryBean</w:t>
+            </w:r>
+            <w:proofErr w:type="spellEnd"/>
+            <w:r>
+              <w:rPr>
+                <w:color w:val="C00000"/>
+              </w:rPr>
+              <w:t xml:space="preserve"> &amp; </w:t>
+            </w:r>
+            <w:r>
+              <w:rPr>
+                <w:color w:val="C00000"/>
+              </w:rPr>
+              <w:t xml:space="preserve">need integration between Spring's </w:t>
+            </w:r>
+            <w:r>
+              <w:rPr>
+                <w:color w:val="C00000"/>
+              </w:rPr>
+              <w:t>@Transactional</w:t>
+            </w:r>
+            <w:r>
+              <w:rPr>
+                <w:color w:val="C00000"/>
+              </w:rPr>
+              <w:t xml:space="preserve"> and </w:t>
+            </w:r>
+            <w:proofErr w:type="spellStart"/>
+            <w:r>
+              <w:rPr>
+                <w:color w:val="C00000"/>
+              </w:rPr>
+              <w:t>Hibernate's</w:t>
+            </w:r>
+            <w:proofErr w:type="spellEnd"/>
+            <w:r>
+              <w:rPr>
+                <w:color w:val="C00000"/>
+              </w:rPr>
+              <w:t xml:space="preserve"> </w:t>
+            </w:r>
+            <w:proofErr w:type="spellStart"/>
+            <w:r>
+              <w:rPr>
+                <w:color w:val="C00000"/>
+              </w:rPr>
+              <w:t>SessionFactory</w:t>
+            </w:r>
+            <w:proofErr w:type="spellEnd"/>
+            <w:r>
+              <w:rPr>
+                <w:rStyle w:val="hljs-meta"/>
+                <w:b/>
+                <w:bCs/>
+                <w:color w:val="000000" w:themeColor="text1"/>
+              </w:rPr>
+              <w:t xml:space="preserve"> </w:t>
+            </w:r>
+            <w:r>
+              <w:rPr>
+                <w:rStyle w:val="hljs-meta"/>
+                <w:b/>
+                <w:bCs/>
+                <w:color w:val="000000" w:themeColor="text1"/>
+              </w:rPr>
+              <w:t>--&gt;</w:t>
+            </w:r>
+            <w:r>
+              <w:rPr>
+                <w:rStyle w:val="hljs-meta"/>
+                <w:b/>
+                <w:bCs/>
+                <w:color w:val="000000" w:themeColor="text1"/>
+              </w:rPr>
+              <w:br/>
+              <w:t xml:space="preserve">        &lt;dependency&gt;</w:t>
+            </w:r>
+            <w:r>
+              <w:rPr>
+                <w:rStyle w:val="hljs-meta"/>
+                <w:b/>
+                <w:bCs/>
+                <w:color w:val="000000" w:themeColor="text1"/>
+              </w:rPr>
+              <w:br/>
+              <w:t xml:space="preserve">            &lt;</w:t>
+            </w:r>
+            <w:proofErr w:type="spellStart"/>
+            <w:r>
+              <w:rPr>
+                <w:rStyle w:val="hljs-meta"/>
+                <w:b/>
+                <w:bCs/>
+                <w:color w:val="000000" w:themeColor="text1"/>
+              </w:rPr>
+              <w:t>groupId</w:t>
+            </w:r>
+            <w:proofErr w:type="spellEnd"/>
+            <w:r>
+              <w:rPr>
+                <w:rStyle w:val="hljs-meta"/>
+                <w:b/>
+                <w:bCs/>
+                <w:color w:val="000000" w:themeColor="text1"/>
+              </w:rPr>
+              <w:t>&gt;</w:t>
+            </w:r>
+            <w:proofErr w:type="spellStart"/>
+            <w:r>
+              <w:rPr>
+                <w:rStyle w:val="hljs-meta"/>
+                <w:b/>
+                <w:bCs/>
+                <w:color w:val="000000" w:themeColor="text1"/>
+              </w:rPr>
+              <w:t>org.springframework</w:t>
+            </w:r>
+            <w:proofErr w:type="spellEnd"/>
+            <w:r>
+              <w:rPr>
+                <w:rStyle w:val="hljs-meta"/>
+                <w:b/>
+                <w:bCs/>
+                <w:color w:val="000000" w:themeColor="text1"/>
+              </w:rPr>
+              <w:t>&lt;/</w:t>
+            </w:r>
+            <w:proofErr w:type="spellStart"/>
+            <w:r>
+              <w:rPr>
+                <w:rStyle w:val="hljs-meta"/>
+                <w:b/>
+                <w:bCs/>
+                <w:color w:val="000000" w:themeColor="text1"/>
+              </w:rPr>
+              <w:t>groupId</w:t>
+            </w:r>
+            <w:proofErr w:type="spellEnd"/>
+            <w:r>
+              <w:rPr>
+                <w:rStyle w:val="hljs-meta"/>
+                <w:b/>
+                <w:bCs/>
+                <w:color w:val="000000" w:themeColor="text1"/>
+              </w:rPr>
+              <w:t>&gt;</w:t>
+            </w:r>
+            <w:r>
+              <w:rPr>
+                <w:rStyle w:val="hljs-meta"/>
+                <w:b/>
+                <w:bCs/>
+                <w:color w:val="000000" w:themeColor="text1"/>
+              </w:rPr>
+              <w:br/>
+              <w:t xml:space="preserve">            &lt;</w:t>
+            </w:r>
+            <w:proofErr w:type="spellStart"/>
+            <w:r>
+              <w:rPr>
+                <w:rStyle w:val="hljs-meta"/>
+                <w:b/>
+                <w:bCs/>
+                <w:color w:val="000000" w:themeColor="text1"/>
+              </w:rPr>
+              <w:t>artifactId</w:t>
+            </w:r>
+            <w:proofErr w:type="spellEnd"/>
+            <w:r>
+              <w:rPr>
+                <w:rStyle w:val="hljs-meta"/>
+                <w:b/>
+                <w:bCs/>
+                <w:color w:val="000000" w:themeColor="text1"/>
+              </w:rPr>
+              <w:t>&gt;spring-</w:t>
+            </w:r>
+            <w:proofErr w:type="spellStart"/>
+            <w:r>
+              <w:rPr>
+                <w:rStyle w:val="hljs-meta"/>
+                <w:b/>
+                <w:bCs/>
+                <w:color w:val="000000" w:themeColor="text1"/>
+              </w:rPr>
+              <w:t>orm</w:t>
+            </w:r>
+            <w:proofErr w:type="spellEnd"/>
+            <w:r>
+              <w:rPr>
+                <w:rStyle w:val="hljs-meta"/>
+                <w:b/>
+                <w:bCs/>
+                <w:color w:val="000000" w:themeColor="text1"/>
+              </w:rPr>
+              <w:t>&lt;/</w:t>
+            </w:r>
+            <w:proofErr w:type="spellStart"/>
+            <w:r>
+              <w:rPr>
+                <w:rStyle w:val="hljs-meta"/>
+                <w:b/>
+                <w:bCs/>
+                <w:color w:val="000000" w:themeColor="text1"/>
+              </w:rPr>
+              <w:t>artifactId</w:t>
+            </w:r>
+            <w:proofErr w:type="spellEnd"/>
+            <w:r>
+              <w:rPr>
+                <w:rStyle w:val="hljs-meta"/>
+                <w:b/>
+                <w:bCs/>
+                <w:color w:val="000000" w:themeColor="text1"/>
+              </w:rPr>
+              <w:t>&gt;</w:t>
+            </w:r>
+            <w:r>
+              <w:rPr>
+                <w:rStyle w:val="hljs-meta"/>
+                <w:b/>
+                <w:bCs/>
+                <w:color w:val="000000" w:themeColor="text1"/>
+              </w:rPr>
+              <w:br/>
+              <w:t xml:space="preserve">        &lt;/dependency&gt;</w:t>
+            </w:r>
+          </w:p>
+          <w:p>
+            <w:pPr>
+              <w:pStyle w:val="HTMLPreformatted"/>
+              <w:rPr>
+                <w:rStyle w:val="hljs-meta"/>
+                <w:b/>
+                <w:bCs/>
+                <w:color w:val="000000" w:themeColor="text1"/>
+              </w:rPr>
+            </w:pPr>
+            <w:r>
+              <w:rPr>
+                <w:rStyle w:val="hljs-meta"/>
+                <w:b/>
+                <w:bCs/>
+                <w:color w:val="000000" w:themeColor="text1"/>
+              </w:rPr>
+              <w:t xml:space="preserve">        &lt;!--</w:t>
+            </w:r>
+            <w:r>
+              <w:t xml:space="preserve"> </w:t>
+            </w:r>
+            <w:r>
+              <w:rPr>
+                <w:color w:val="C00000"/>
+              </w:rPr>
+              <w:t xml:space="preserve">Transaction management with </w:t>
+            </w:r>
+            <w:proofErr w:type="spellStart"/>
+            <w:r>
+              <w:rPr>
+                <w:color w:val="C00000"/>
+              </w:rPr>
+              <w:t>DataSourceTransactionManager</w:t>
+            </w:r>
+            <w:proofErr w:type="spellEnd"/>
+            <w:r>
+              <w:rPr>
+                <w:rStyle w:val="hljs-meta"/>
+                <w:b/>
+                <w:bCs/>
+                <w:color w:val="000000" w:themeColor="text1"/>
+              </w:rPr>
+              <w:t xml:space="preserve"> --&gt;</w:t>
+            </w:r>
+            <w:r>
+              <w:rPr>
+                <w:rStyle w:val="hljs-meta"/>
+                <w:b/>
+                <w:bCs/>
+                <w:color w:val="000000" w:themeColor="text1"/>
+              </w:rPr>
+              <w:br/>
+              <w:t xml:space="preserve">        &lt;dependency&gt;</w:t>
+            </w:r>
+            <w:r>
+              <w:rPr>
+                <w:rStyle w:val="hljs-meta"/>
+                <w:b/>
+                <w:bCs/>
+                <w:color w:val="000000" w:themeColor="text1"/>
+              </w:rPr>
+              <w:br/>
+              <w:t xml:space="preserve">            &lt;</w:t>
+            </w:r>
+            <w:proofErr w:type="spellStart"/>
+            <w:r>
+              <w:rPr>
+                <w:rStyle w:val="hljs-meta"/>
+                <w:b/>
+                <w:bCs/>
+                <w:color w:val="000000" w:themeColor="text1"/>
+              </w:rPr>
+              <w:t>groupId</w:t>
+            </w:r>
+            <w:proofErr w:type="spellEnd"/>
+            <w:r>
+              <w:rPr>
+                <w:rStyle w:val="hljs-meta"/>
+                <w:b/>
+                <w:bCs/>
+                <w:color w:val="000000" w:themeColor="text1"/>
+              </w:rPr>
+              <w:t>&gt;</w:t>
+            </w:r>
+            <w:proofErr w:type="spellStart"/>
+            <w:r>
+              <w:rPr>
+                <w:rStyle w:val="hljs-meta"/>
+                <w:b/>
+                <w:bCs/>
+                <w:color w:val="000000" w:themeColor="text1"/>
+              </w:rPr>
+              <w:t>org.springframework</w:t>
+            </w:r>
+            <w:proofErr w:type="spellEnd"/>
+            <w:r>
+              <w:rPr>
+                <w:rStyle w:val="hljs-meta"/>
+                <w:b/>
+                <w:bCs/>
+                <w:color w:val="000000" w:themeColor="text1"/>
+              </w:rPr>
+              <w:t>&lt;/</w:t>
+            </w:r>
+            <w:proofErr w:type="spellStart"/>
+            <w:r>
+              <w:rPr>
+                <w:rStyle w:val="hljs-meta"/>
+                <w:b/>
+                <w:bCs/>
+                <w:color w:val="000000" w:themeColor="text1"/>
+              </w:rPr>
+              <w:t>groupId</w:t>
+            </w:r>
+            <w:proofErr w:type="spellEnd"/>
+            <w:r>
+              <w:rPr>
+                <w:rStyle w:val="hljs-meta"/>
+                <w:b/>
+                <w:bCs/>
+                <w:color w:val="000000" w:themeColor="text1"/>
+              </w:rPr>
+              <w:t>&gt;</w:t>
+            </w:r>
+            <w:r>
+              <w:rPr>
+                <w:rStyle w:val="hljs-meta"/>
+                <w:b/>
+                <w:bCs/>
+                <w:color w:val="000000" w:themeColor="text1"/>
+              </w:rPr>
+              <w:br/>
+              <w:t xml:space="preserve">            &lt;</w:t>
+            </w:r>
+            <w:proofErr w:type="spellStart"/>
+            <w:r>
+              <w:rPr>
+                <w:rStyle w:val="hljs-meta"/>
+                <w:b/>
+                <w:bCs/>
+                <w:color w:val="000000" w:themeColor="text1"/>
+              </w:rPr>
+              <w:t>artifactId</w:t>
+            </w:r>
+            <w:proofErr w:type="spellEnd"/>
+            <w:r>
+              <w:rPr>
+                <w:rStyle w:val="hljs-meta"/>
+                <w:b/>
+                <w:bCs/>
+                <w:color w:val="000000" w:themeColor="text1"/>
+              </w:rPr>
+              <w:t>&gt;spring-</w:t>
+            </w:r>
+            <w:proofErr w:type="spellStart"/>
+            <w:r>
+              <w:rPr>
+                <w:rStyle w:val="hljs-meta"/>
+                <w:b/>
+                <w:bCs/>
+                <w:color w:val="000000" w:themeColor="text1"/>
+              </w:rPr>
+              <w:t>jdbc</w:t>
+            </w:r>
+            <w:proofErr w:type="spellEnd"/>
+            <w:r>
+              <w:rPr>
+                <w:rStyle w:val="hljs-meta"/>
+                <w:b/>
+                <w:bCs/>
+                <w:color w:val="000000" w:themeColor="text1"/>
+              </w:rPr>
+              <w:t>&lt;/</w:t>
+            </w:r>
+            <w:proofErr w:type="spellStart"/>
+            <w:r>
+              <w:rPr>
+                <w:rStyle w:val="hljs-meta"/>
+                <w:b/>
+                <w:bCs/>
+                <w:color w:val="000000" w:themeColor="text1"/>
+              </w:rPr>
+              <w:t>artifactId</w:t>
+            </w:r>
+            <w:proofErr w:type="spellEnd"/>
+            <w:r>
+              <w:rPr>
+                <w:rStyle w:val="hljs-meta"/>
+                <w:b/>
+                <w:bCs/>
+                <w:color w:val="000000" w:themeColor="text1"/>
+              </w:rPr>
+              <w:t>&gt;</w:t>
+            </w:r>
+            <w:r>
+              <w:rPr>
+                <w:rStyle w:val="hljs-meta"/>
+                <w:b/>
+                <w:bCs/>
+                <w:color w:val="000000" w:themeColor="text1"/>
+              </w:rPr>
+              <w:br/>
+              <w:t xml:space="preserve">        &lt;/dependency&gt;</w:t>
+            </w:r>
+            <w:r>
+              <w:rPr>
+                <w:rStyle w:val="hljs-meta"/>
+                <w:b/>
+                <w:bCs/>
+                <w:color w:val="000000" w:themeColor="text1"/>
+              </w:rPr>
+              <w:br/>
+            </w:r>
+            <w:r>
+              <w:rPr>
+                <w:rStyle w:val="hljs-meta"/>
+                <w:b/>
+                <w:bCs/>
+                <w:color w:val="000000" w:themeColor="text1"/>
+              </w:rPr>
+              <w:t xml:space="preserve">        &lt;!-- </w:t>
+            </w:r>
+            <w:r>
+              <w:rPr>
+                <w:color w:val="C00000"/>
+              </w:rPr>
+              <w:t xml:space="preserve">provides the </w:t>
+            </w:r>
+            <w:r>
+              <w:rPr>
+                <w:rStyle w:val="Strong"/>
+                <w:color w:val="C00000"/>
+              </w:rPr>
+              <w:t xml:space="preserve">JPA </w:t>
+            </w:r>
+            <w:r>
+              <w:rPr>
+                <w:rStyle w:val="Strong"/>
+                <w:color w:val="C00000"/>
+              </w:rPr>
+              <w:t>(</w:t>
+            </w:r>
+            <w:r>
+              <w:rPr>
+                <w:color w:val="C00000"/>
+              </w:rPr>
+              <w:t xml:space="preserve">interfaces such as </w:t>
+            </w:r>
+            <w:r>
+              <w:rPr>
+                <w:rStyle w:val="HTMLCode"/>
+                <w:color w:val="C00000"/>
+              </w:rPr>
+              <w:t>@Entity</w:t>
+            </w:r>
+            <w:r>
+              <w:rPr>
+                <w:color w:val="C00000"/>
+              </w:rPr>
+              <w:t xml:space="preserve">, </w:t>
+            </w:r>
+            <w:r>
+              <w:rPr>
+                <w:rStyle w:val="HTMLCode"/>
+                <w:color w:val="C00000"/>
+              </w:rPr>
+              <w:t>@Table</w:t>
+            </w:r>
+            <w:r>
+              <w:rPr>
+                <w:color w:val="C00000"/>
+              </w:rPr>
+              <w:t xml:space="preserve">, </w:t>
+            </w:r>
+            <w:r>
+              <w:rPr>
+                <w:rStyle w:val="HTMLCode"/>
+                <w:color w:val="C00000"/>
+              </w:rPr>
+              <w:t>@Id</w:t>
+            </w:r>
+            <w:r>
+              <w:rPr>
+                <w:color w:val="C00000"/>
+              </w:rPr>
+              <w:t xml:space="preserve">, </w:t>
+            </w:r>
+            <w:proofErr w:type="spellStart"/>
+            <w:r>
+              <w:rPr>
+                <w:rStyle w:val="HTMLCode"/>
+                <w:color w:val="C00000"/>
+              </w:rPr>
+              <w:t>EntityManager</w:t>
+            </w:r>
+            <w:proofErr w:type="spellEnd"/>
+            <w:r>
+              <w:rPr>
+                <w:rStyle w:val="hljs-meta"/>
+                <w:b/>
+                <w:bCs/>
+                <w:color w:val="000000" w:themeColor="text1"/>
+              </w:rPr>
+              <w:t xml:space="preserve"> </w:t>
+            </w:r>
+            <w:r>
+              <w:rPr>
+                <w:rStyle w:val="hljs-meta"/>
+                <w:b/>
+                <w:bCs/>
+                <w:color w:val="000000" w:themeColor="text1"/>
+              </w:rPr>
+              <w:t>--&gt;</w:t>
+            </w:r>
+          </w:p>
+          <w:p>
+            <w:pPr>
+              <w:pStyle w:val="HTMLPreformatted"/>
+              <w:rPr>
+                <w:sz w:val="28"/>
+                <w:szCs w:val="28"/>
+              </w:rPr>
+            </w:pPr>
+            <w:r>
+              <w:rPr>
+                <w:rStyle w:val="hljs-meta"/>
+                <w:b/>
+                <w:bCs/>
+                <w:color w:val="000000" w:themeColor="text1"/>
+              </w:rPr>
+              <w:t xml:space="preserve">         </w:t>
+            </w:r>
+            <w:r>
+              <w:rPr>
+                <w:rStyle w:val="hljs-meta"/>
+                <w:b/>
+                <w:bCs/>
+                <w:color w:val="000000" w:themeColor="text1"/>
+              </w:rPr>
+              <w:t>&lt;dependency&gt;</w:t>
+            </w:r>
+            <w:r>
+              <w:rPr>
+                <w:rStyle w:val="hljs-meta"/>
+                <w:b/>
+                <w:bCs/>
+                <w:color w:val="000000" w:themeColor="text1"/>
+              </w:rPr>
+              <w:br/>
+              <w:t xml:space="preserve">            &lt;</w:t>
+            </w:r>
+            <w:proofErr w:type="spellStart"/>
+            <w:r>
+              <w:rPr>
+                <w:rStyle w:val="hljs-meta"/>
+                <w:b/>
+                <w:bCs/>
+                <w:color w:val="000000" w:themeColor="text1"/>
+              </w:rPr>
+              <w:t>groupId</w:t>
+            </w:r>
+            <w:proofErr w:type="spellEnd"/>
+            <w:r>
+              <w:rPr>
+                <w:rStyle w:val="hljs-meta"/>
+                <w:b/>
+                <w:bCs/>
+                <w:color w:val="000000" w:themeColor="text1"/>
+              </w:rPr>
+              <w:t>&gt;</w:t>
+            </w:r>
+            <w:proofErr w:type="spellStart"/>
+            <w:r>
+              <w:rPr>
+                <w:rStyle w:val="hljs-meta"/>
+                <w:b/>
+                <w:bCs/>
+                <w:color w:val="000000" w:themeColor="text1"/>
+              </w:rPr>
+              <w:t>jakarta.persistence</w:t>
+            </w:r>
+            <w:proofErr w:type="spellEnd"/>
+            <w:r>
+              <w:rPr>
+                <w:rStyle w:val="hljs-meta"/>
+                <w:b/>
+                <w:bCs/>
+                <w:color w:val="000000" w:themeColor="text1"/>
+              </w:rPr>
+              <w:t>&lt;/</w:t>
+            </w:r>
+            <w:proofErr w:type="spellStart"/>
+            <w:r>
+              <w:rPr>
+                <w:rStyle w:val="hljs-meta"/>
+                <w:b/>
+                <w:bCs/>
+                <w:color w:val="000000" w:themeColor="text1"/>
+              </w:rPr>
+              <w:t>groupId</w:t>
+            </w:r>
+            <w:proofErr w:type="spellEnd"/>
+            <w:r>
+              <w:rPr>
+                <w:rStyle w:val="hljs-meta"/>
+                <w:b/>
+                <w:bCs/>
+                <w:color w:val="000000" w:themeColor="text1"/>
+              </w:rPr>
+              <w:t>&gt;</w:t>
+            </w:r>
+            <w:r>
+              <w:rPr>
+                <w:rStyle w:val="hljs-meta"/>
+                <w:b/>
+                <w:bCs/>
+                <w:color w:val="000000" w:themeColor="text1"/>
+              </w:rPr>
+              <w:br/>
+              <w:t xml:space="preserve">            &lt;</w:t>
+            </w:r>
+            <w:proofErr w:type="spellStart"/>
+            <w:r>
+              <w:rPr>
+                <w:rStyle w:val="hljs-meta"/>
+                <w:b/>
+                <w:bCs/>
+                <w:color w:val="000000" w:themeColor="text1"/>
+              </w:rPr>
+              <w:t>artifactId</w:t>
+            </w:r>
+            <w:proofErr w:type="spellEnd"/>
+            <w:r>
+              <w:rPr>
+                <w:rStyle w:val="hljs-meta"/>
+                <w:b/>
+                <w:bCs/>
+                <w:color w:val="000000" w:themeColor="text1"/>
+              </w:rPr>
+              <w:t>&gt;</w:t>
+            </w:r>
+            <w:proofErr w:type="spellStart"/>
+            <w:r>
+              <w:rPr>
+                <w:rStyle w:val="hljs-meta"/>
+                <w:b/>
+                <w:bCs/>
+                <w:color w:val="000000" w:themeColor="text1"/>
+              </w:rPr>
+              <w:t>jakarta.persistence-api</w:t>
+            </w:r>
+            <w:proofErr w:type="spellEnd"/>
+            <w:r>
+              <w:rPr>
+                <w:rStyle w:val="hljs-meta"/>
+                <w:b/>
+                <w:bCs/>
+                <w:color w:val="000000" w:themeColor="text1"/>
+              </w:rPr>
+              <w:t>&lt;/</w:t>
+            </w:r>
+            <w:proofErr w:type="spellStart"/>
+            <w:r>
+              <w:rPr>
+                <w:rStyle w:val="hljs-meta"/>
+                <w:b/>
+                <w:bCs/>
+                <w:color w:val="000000" w:themeColor="text1"/>
+              </w:rPr>
+              <w:t>artifactId</w:t>
+            </w:r>
+            <w:proofErr w:type="spellEnd"/>
+            <w:r>
+              <w:rPr>
+                <w:rStyle w:val="hljs-meta"/>
+                <w:b/>
+                <w:bCs/>
+                <w:color w:val="000000" w:themeColor="text1"/>
+              </w:rPr>
+              <w:t>&gt;</w:t>
+            </w:r>
+            <w:r>
+              <w:rPr>
+                <w:rStyle w:val="hljs-meta"/>
+                <w:b/>
+                <w:bCs/>
+                <w:color w:val="000000" w:themeColor="text1"/>
+              </w:rPr>
+              <w:br/>
+              <w:t xml:space="preserve">            &lt;version&gt;3.1.0&lt;/version&gt;</w:t>
+            </w:r>
+            <w:r>
+              <w:rPr>
+                <w:rStyle w:val="hljs-meta"/>
+                <w:b/>
+                <w:bCs/>
+                <w:color w:val="000000" w:themeColor="text1"/>
+              </w:rPr>
+              <w:br/>
+              <w:t xml:space="preserve">        &lt;/dependency&gt;</w:t>
+            </w:r>
+            <w:r>
+              <w:rPr>
+                <w:rStyle w:val="hljs-meta"/>
+                <w:b/>
+                <w:bCs/>
+                <w:color w:val="000000" w:themeColor="text1"/>
+              </w:rPr>
+              <w:br/>
+            </w:r>
+            <w:r>
+              <w:rPr>
+                <w:rStyle w:val="hljs-meta"/>
+                <w:b/>
+                <w:bCs/>
+                <w:color w:val="000000" w:themeColor="text1"/>
+              </w:rPr>
+              <w:br/>
+              <w:t xml:space="preserve">        &lt;!-- MySQL Driver --&gt;</w:t>
+            </w:r>
+            <w:r>
+              <w:rPr>
+                <w:rStyle w:val="hljs-meta"/>
+                <w:b/>
+                <w:bCs/>
+                <w:color w:val="000000" w:themeColor="text1"/>
+              </w:rPr>
+              <w:br/>
+              <w:t xml:space="preserve">        &lt;dependency&gt;</w:t>
+            </w:r>
+            <w:r>
+              <w:rPr>
+                <w:rStyle w:val="hljs-meta"/>
+                <w:b/>
+                <w:bCs/>
+                <w:color w:val="000000" w:themeColor="text1"/>
+              </w:rPr>
+              <w:br/>
+              <w:t xml:space="preserve">            &lt;</w:t>
+            </w:r>
+            <w:proofErr w:type="spellStart"/>
+            <w:r>
+              <w:rPr>
+                <w:rStyle w:val="hljs-meta"/>
+                <w:b/>
+                <w:bCs/>
+                <w:color w:val="000000" w:themeColor="text1"/>
+              </w:rPr>
+              <w:t>groupId</w:t>
+            </w:r>
+            <w:proofErr w:type="spellEnd"/>
+            <w:r>
+              <w:rPr>
+                <w:rStyle w:val="hljs-meta"/>
+                <w:b/>
+                <w:bCs/>
+                <w:color w:val="000000" w:themeColor="text1"/>
+              </w:rPr>
+              <w:t>&gt;</w:t>
+            </w:r>
+            <w:proofErr w:type="spellStart"/>
+            <w:r>
+              <w:rPr>
+                <w:rStyle w:val="hljs-meta"/>
+                <w:b/>
+                <w:bCs/>
+                <w:color w:val="000000" w:themeColor="text1"/>
+              </w:rPr>
+              <w:t>com.mysql</w:t>
+            </w:r>
+            <w:proofErr w:type="spellEnd"/>
+            <w:r>
+              <w:rPr>
+                <w:rStyle w:val="hljs-meta"/>
+                <w:b/>
+                <w:bCs/>
+                <w:color w:val="000000" w:themeColor="text1"/>
+              </w:rPr>
+              <w:t>&lt;/</w:t>
+            </w:r>
+            <w:proofErr w:type="spellStart"/>
+            <w:r>
+              <w:rPr>
+                <w:rStyle w:val="hljs-meta"/>
+                <w:b/>
+                <w:bCs/>
+                <w:color w:val="000000" w:themeColor="text1"/>
+              </w:rPr>
+              <w:t>groupId</w:t>
+            </w:r>
+            <w:proofErr w:type="spellEnd"/>
+            <w:r>
+              <w:rPr>
+                <w:rStyle w:val="hljs-meta"/>
+                <w:b/>
+                <w:bCs/>
+                <w:color w:val="000000" w:themeColor="text1"/>
+              </w:rPr>
+              <w:t>&gt;</w:t>
+            </w:r>
+            <w:r>
+              <w:rPr>
+                <w:rStyle w:val="hljs-meta"/>
+                <w:b/>
+                <w:bCs/>
+                <w:color w:val="000000" w:themeColor="text1"/>
+              </w:rPr>
+              <w:br/>
+              <w:t xml:space="preserve">            &lt;</w:t>
+            </w:r>
+            <w:proofErr w:type="spellStart"/>
+            <w:r>
+              <w:rPr>
+                <w:rStyle w:val="hljs-meta"/>
+                <w:b/>
+                <w:bCs/>
+                <w:color w:val="000000" w:themeColor="text1"/>
+              </w:rPr>
+              <w:t>artifactId</w:t>
+            </w:r>
+            <w:proofErr w:type="spellEnd"/>
+            <w:r>
+              <w:rPr>
+                <w:rStyle w:val="hljs-meta"/>
+                <w:b/>
+                <w:bCs/>
+                <w:color w:val="000000" w:themeColor="text1"/>
+              </w:rPr>
+              <w:t>&gt;</w:t>
+            </w:r>
+            <w:proofErr w:type="spellStart"/>
+            <w:r>
+              <w:rPr>
+                <w:rStyle w:val="hljs-meta"/>
+                <w:b/>
+                <w:bCs/>
+                <w:color w:val="000000" w:themeColor="text1"/>
+              </w:rPr>
+              <w:t>mysql</w:t>
+            </w:r>
+            <w:proofErr w:type="spellEnd"/>
+            <w:r>
+              <w:rPr>
+                <w:rStyle w:val="hljs-meta"/>
+                <w:b/>
+                <w:bCs/>
+                <w:color w:val="000000" w:themeColor="text1"/>
+              </w:rPr>
+              <w:t>-connector-j&lt;/</w:t>
+            </w:r>
+            <w:proofErr w:type="spellStart"/>
+            <w:r>
+              <w:rPr>
+                <w:rStyle w:val="hljs-meta"/>
+                <w:b/>
+                <w:bCs/>
+                <w:color w:val="000000" w:themeColor="text1"/>
+              </w:rPr>
+              <w:t>artifactId</w:t>
+            </w:r>
+            <w:proofErr w:type="spellEnd"/>
+            <w:r>
+              <w:rPr>
+                <w:rStyle w:val="hljs-meta"/>
+                <w:b/>
+                <w:bCs/>
+                <w:color w:val="000000" w:themeColor="text1"/>
+              </w:rPr>
+              <w:t>&gt;</w:t>
+            </w:r>
+            <w:r>
+              <w:rPr>
+                <w:rStyle w:val="hljs-meta"/>
+                <w:b/>
+                <w:bCs/>
+                <w:color w:val="000000" w:themeColor="text1"/>
+              </w:rPr>
+              <w:br/>
+              <w:t xml:space="preserve">            &lt;version&gt;8.0.33&lt;/version&gt;</w:t>
+            </w:r>
+            <w:r>
+              <w:rPr>
+                <w:rStyle w:val="hljs-meta"/>
+                <w:b/>
+                <w:bCs/>
+                <w:color w:val="000000" w:themeColor="text1"/>
+              </w:rPr>
+              <w:br/>
+              <w:t xml:space="preserve">        &lt;/dependency&gt;</w:t>
+            </w:r>
+            <w:r>
+              <w:rPr>
+                <w:rStyle w:val="hljs-meta"/>
+                <w:color w:val="FF0000"/>
+              </w:rPr>
+              <w:br/>
+            </w:r>
+            <w:r>
+              <w:rPr>
+                <w:rStyle w:val="hljs-meta"/>
+              </w:rPr>
+              <w:br/>
+              <w:t xml:space="preserve">    &lt;/dependencies&gt;</w:t>
+            </w:r>
+            <w:r>
+              <w:rPr>
+                <w:rStyle w:val="hljs-meta"/>
+              </w:rPr>
+              <w:br/>
+              <w:t>&lt;/project&gt;</w:t>
+            </w:r>
+          </w:p>
+        </w:tc>
+      </w:tr>
+    </w:tbl>
+    <w:p>
+      <w:pPr>
+        <w:rPr>
+          <w:sz w:val="28"/>
+          <w:szCs w:val="28"/>
+          <w:lang w:val="en-US"/>
+        </w:rPr>
+      </w:pPr>
+      <w:bookmarkStart w:id="0" w:name="_GoBack"/>
+      <w:bookmarkEnd w:id="0"/>
+    </w:p>
+    <w:p>
+      <w:pPr>
+        <w:rPr>
+          <w:sz w:val="28"/>
+          <w:szCs w:val="28"/>
+          <w:lang w:val="en-US"/>
+        </w:rPr>
+      </w:pPr>
+    </w:p>
+    <w:p>
+      <w:pPr>
+        <w:rPr>
+          <w:sz w:val="28"/>
+          <w:szCs w:val="28"/>
+          <w:lang w:val="en-US"/>
+        </w:rPr>
+      </w:pPr>
+    </w:p>
+    <w:p>
+      <w:pPr>
+        <w:rPr>
+          <w:sz w:val="28"/>
+          <w:szCs w:val="28"/>
+          <w:lang w:val="en-US"/>
+        </w:rPr>
+      </w:pPr>
+    </w:p>
+    <w:p>
+      <w:pPr>
+        <w:rPr>
+          <w:sz w:val="28"/>
+          <w:szCs w:val="28"/>
+          <w:lang w:val="en-US"/>
+        </w:rPr>
+      </w:pPr>
+    </w:p>
+    <w:p>
+      <w:pPr>
+        <w:rPr>
+          <w:sz w:val="28"/>
+          <w:szCs w:val="28"/>
+          <w:lang w:val="en-US"/>
+        </w:rPr>
+      </w:pPr>
+    </w:p>
+    <w:p>
+      <w:pPr>
+        <w:rPr>
+          <w:sz w:val="28"/>
+          <w:szCs w:val="28"/>
+          <w:lang w:val="en-US"/>
+        </w:rPr>
+      </w:pPr>
+    </w:p>
+    <w:p>
+      <w:pPr>
+        <w:rPr>
+          <w:sz w:val="28"/>
+          <w:szCs w:val="28"/>
+          <w:lang w:val="en-US"/>
+        </w:rPr>
+      </w:pPr>
+    </w:p>
+    <w:p>
+      <w:pPr>
+        <w:rPr>
+          <w:sz w:val="28"/>
+          <w:szCs w:val="28"/>
+          <w:lang w:val="en-US"/>
+        </w:rPr>
+      </w:pPr>
+    </w:p>
+    <w:p>
+      <w:pPr>
+        <w:rPr>
+          <w:sz w:val="28"/>
+          <w:szCs w:val="28"/>
+          <w:lang w:val="en-US"/>
+        </w:rPr>
+      </w:pPr>
+    </w:p>
+    <w:p>
+      <w:pPr>
+        <w:rPr>
+          <w:sz w:val="28"/>
+          <w:szCs w:val="28"/>
+          <w:lang w:val="en-US"/>
+        </w:rPr>
+      </w:pPr>
+    </w:p>
+    <w:p>
+      <w:pPr>
+        <w:rPr>
+          <w:sz w:val="28"/>
+          <w:szCs w:val="28"/>
+          <w:lang w:val="en-US"/>
+        </w:rPr>
+      </w:pPr>
+    </w:p>
+    <w:p>
+      <w:pPr>
+        <w:rPr>
+          <w:sz w:val="28"/>
+          <w:szCs w:val="28"/>
+          <w:lang w:val="en-US"/>
+        </w:rPr>
+      </w:pPr>
+    </w:p>
+    <w:p>
+      <w:pPr>
+        <w:rPr>
+          <w:sz w:val="28"/>
+          <w:szCs w:val="28"/>
+          <w:lang w:val="en-US"/>
+        </w:rPr>
+      </w:pPr>
+    </w:p>
+    <w:p>
+      <w:pPr>
+        <w:rPr>
+          <w:b/>
+          <w:bCs/>
+          <w:sz w:val="28"/>
+          <w:szCs w:val="28"/>
+          <w:lang w:val="en-US"/>
+        </w:rPr>
+      </w:pPr>
+      <w:r>
+        <w:rPr>
+          <w:b/>
+          <w:bCs/>
+          <w:sz w:val="28"/>
+          <w:szCs w:val="28"/>
+          <w:lang w:val="en-US"/>
+        </w:rPr>
+        <w:t>Relational Mapping</w:t>
+      </w:r>
+    </w:p>
+    <w:p>
+      <w:pPr>
+        <w:rPr>
+          <w:b/>
+          <w:bCs/>
+          <w:sz w:val="28"/>
+          <w:szCs w:val="28"/>
+          <w:lang w:val="en-US"/>
+        </w:rPr>
+      </w:pPr>
+    </w:p>
+    <w:p/>
     <w:p/>
     <w:sectPr>
       <w:pgSz w:w="11906" w:h="16838"/>
@@ -21505,7 +23339,6 @@
   <w:style w:type="character" w:default="1" w:styleId="DefaultParagraphFont">
     <w:name w:val="Default Paragraph Font"/>
     <w:uiPriority w:val="1"/>
-    <w:semiHidden/>
     <w:unhideWhenUsed/>
   </w:style>
   <w:style w:type="table" w:default="1" w:styleId="TableNormal">
@@ -21851,7 +23684,6 @@
   <w:style w:type="character" w:default="1" w:styleId="DefaultParagraphFont">
     <w:name w:val="Default Paragraph Font"/>
     <w:uiPriority w:val="1"/>
-    <w:semiHidden/>
     <w:unhideWhenUsed/>
   </w:style>
   <w:style w:type="table" w:default="1" w:styleId="TableNormal">
@@ -22321,7 +24153,7 @@
 </file>
 
 <file path=customXml/itemProps1.xml><?xml version="1.0" encoding="utf-8"?>
-<ds:datastoreItem xmlns:ds="http://schemas.openxmlformats.org/officeDocument/2006/customXml" ds:itemID="{7221A3C8-AD89-42C7-98AD-C825D2048E74}">
+<ds:datastoreItem xmlns:ds="http://schemas.openxmlformats.org/officeDocument/2006/customXml" ds:itemID="{CA8F64C6-6ECA-481B-A3D2-1272A2C52FC3}">
   <ds:schemaRefs>
     <ds:schemaRef ds:uri="http://schemas.openxmlformats.org/officeDocument/2006/bibliography"/>
   </ds:schemaRefs>

</xml_diff>